<commit_message>
added acceptance criteria for leaderboard
</commit_message>
<xml_diff>
--- a/Acceptance Criteria/Acceptance_Criteria_for_user_stories_Sprint_2.docx
+++ b/Acceptance Criteria/Acceptance_Criteria_for_user_stories_Sprint_2.docx
@@ -425,21 +425,7 @@
         <w:rPr>
           <w:rFonts w:ascii="Aptos" w:eastAsia="Aptos" w:hAnsi="Aptos" w:cs="Aptos"/>
         </w:rPr>
-        <w:t xml:space="preserve">As a student, I want to have a similar view on different </w:t>
-      </w:r>
-      <w:proofErr w:type="gramStart"/>
-      <w:r>
-        <w:rPr>
-          <w:rFonts w:ascii="Aptos" w:eastAsia="Aptos" w:hAnsi="Aptos" w:cs="Aptos"/>
-        </w:rPr>
-        <w:t>devices(</w:t>
-      </w:r>
-      <w:proofErr w:type="gramEnd"/>
-      <w:r>
-        <w:rPr>
-          <w:rFonts w:ascii="Aptos" w:eastAsia="Aptos" w:hAnsi="Aptos" w:cs="Aptos"/>
-        </w:rPr>
-        <w:t>including mobile and tablet devices), so that I can have a consistent experience.</w:t>
+        <w:t>As a student, I want to have a similar view on different devices(including mobile and tablet devices), so that I can have a consistent experience.</w:t>
       </w:r>
     </w:p>
     <w:p>
@@ -534,21 +520,7 @@
         <w:rPr>
           <w:rFonts w:ascii="Aptos" w:eastAsia="Aptos" w:hAnsi="Aptos" w:cs="Aptos"/>
         </w:rPr>
-        <w:t xml:space="preserve">The pages should display the </w:t>
-      </w:r>
-      <w:proofErr w:type="gramStart"/>
-      <w:r>
-        <w:rPr>
-          <w:rFonts w:ascii="Aptos" w:eastAsia="Aptos" w:hAnsi="Aptos" w:cs="Aptos"/>
-        </w:rPr>
-        <w:t>content</w:t>
-      </w:r>
-      <w:proofErr w:type="gramEnd"/>
-      <w:r>
-        <w:rPr>
-          <w:rFonts w:ascii="Aptos" w:eastAsia="Aptos" w:hAnsi="Aptos" w:cs="Aptos"/>
-        </w:rPr>
-        <w:t xml:space="preserve"> so columns do not overlap on the smaller display.</w:t>
+        <w:t>The pages should display the content so columns do not overlap on the smaller display.</w:t>
       </w:r>
     </w:p>
     <w:p>
@@ -1355,115 +1327,307 @@
           <w:bCs/>
         </w:rPr>
         <w:lastRenderedPageBreak/>
-        <w:t xml:space="preserve">Scenario </w:t>
-      </w:r>
-      <w:r>
+        <w:t>Scenario 6: Dynamic Badge Unlocking</w:t>
+      </w:r>
+    </w:p>
+    <w:p>
+      <w:pPr>
+        <w:rPr>
+          <w:rFonts w:ascii="Aptos" w:eastAsia="Aptos" w:hAnsi="Aptos" w:cs="Aptos"/>
+        </w:rPr>
+      </w:pPr>
+      <w:r>
+        <w:rPr>
+          <w:rFonts w:ascii="Aptos" w:eastAsia="Aptos" w:hAnsi="Aptos" w:cs="Aptos"/>
+        </w:rPr>
+        <w:t>Given the user is logged in and has a score,</w:t>
+      </w:r>
+    </w:p>
+    <w:p>
+      <w:pPr>
+        <w:rPr>
+          <w:rFonts w:ascii="Aptos" w:eastAsia="Aptos" w:hAnsi="Aptos" w:cs="Aptos"/>
+        </w:rPr>
+      </w:pPr>
+      <w:r>
+        <w:rPr>
+          <w:rFonts w:ascii="Aptos" w:eastAsia="Aptos" w:hAnsi="Aptos" w:cs="Aptos"/>
+        </w:rPr>
+        <w:t>When the user completes a course and earns points,</w:t>
+      </w:r>
+    </w:p>
+    <w:p>
+      <w:pPr>
+        <w:rPr>
+          <w:rFonts w:ascii="Aptos" w:eastAsia="Aptos" w:hAnsi="Aptos" w:cs="Aptos"/>
+        </w:rPr>
+      </w:pPr>
+      <w:r>
+        <w:rPr>
+          <w:rFonts w:ascii="Aptos" w:eastAsia="Aptos" w:hAnsi="Aptos" w:cs="Aptos"/>
+        </w:rPr>
+        <w:t>Then the badges page should dynamically update:</w:t>
+      </w:r>
+    </w:p>
+    <w:p>
+      <w:pPr>
+        <w:rPr>
+          <w:rFonts w:ascii="Aptos" w:eastAsia="Aptos" w:hAnsi="Aptos" w:cs="Aptos"/>
+        </w:rPr>
+      </w:pPr>
+      <w:r>
+        <w:rPr>
+          <w:rFonts w:ascii="Aptos" w:eastAsia="Aptos" w:hAnsi="Aptos" w:cs="Aptos"/>
+        </w:rPr>
+        <w:t>If the user earns enough points to unlock a new badge, it should appear unlocked and the progress bar should update.</w:t>
+      </w:r>
+    </w:p>
+    <w:p>
+      <w:pPr>
+        <w:rPr>
+          <w:rFonts w:ascii="Aptos" w:eastAsia="Aptos" w:hAnsi="Aptos" w:cs="Aptos"/>
+        </w:rPr>
+      </w:pPr>
+      <w:r>
+        <w:rPr>
+          <w:rFonts w:ascii="Aptos" w:eastAsia="Aptos" w:hAnsi="Aptos" w:cs="Aptos"/>
+        </w:rPr>
+        <w:t>The new badge should appear in its correct position in th</w:t>
+      </w:r>
+      <w:r>
+        <w:rPr>
+          <w:rFonts w:ascii="Aptos" w:eastAsia="Aptos" w:hAnsi="Aptos" w:cs="Aptos"/>
+        </w:rPr>
+        <w:t>e</w:t>
+      </w:r>
+      <w:r>
+        <w:rPr>
+          <w:rFonts w:ascii="Aptos" w:eastAsia="Aptos" w:hAnsi="Aptos" w:cs="Aptos"/>
+        </w:rPr>
+        <w:t xml:space="preserve"> grid, with the "Achieved" label replacing the "Points Required" label for that badge.</w:t>
+      </w:r>
+    </w:p>
+    <w:p>
+      <w:pPr>
+        <w:rPr>
+          <w:rFonts w:ascii="Aptos" w:eastAsia="Aptos" w:hAnsi="Aptos" w:cs="Aptos"/>
+        </w:rPr>
+      </w:pPr>
+    </w:p>
+    <w:p>
+      <w:pPr>
         <w:rPr>
           <w:rFonts w:ascii="Aptos" w:eastAsia="Aptos" w:hAnsi="Aptos" w:cs="Aptos"/>
           <w:b/>
           <w:bCs/>
         </w:rPr>
-        <w:t>6</w:t>
-      </w:r>
+      </w:pPr>
       <w:r>
         <w:rPr>
           <w:rFonts w:ascii="Aptos" w:eastAsia="Aptos" w:hAnsi="Aptos" w:cs="Aptos"/>
           <w:b/>
           <w:bCs/>
         </w:rPr>
-        <w:t>: Dynamic Badge Unlocking</w:t>
-      </w:r>
-    </w:p>
-    <w:p>
-      <w:pPr>
-        <w:rPr>
-          <w:rFonts w:ascii="Aptos" w:eastAsia="Aptos" w:hAnsi="Aptos" w:cs="Aptos"/>
-        </w:rPr>
-      </w:pPr>
-      <w:r>
-        <w:rPr>
-          <w:rFonts w:ascii="Aptos" w:eastAsia="Aptos" w:hAnsi="Aptos" w:cs="Aptos"/>
-        </w:rPr>
-        <w:t>Given the user is logged in and has a score,</w:t>
-      </w:r>
-    </w:p>
-    <w:p>
-      <w:pPr>
-        <w:rPr>
-          <w:rFonts w:ascii="Aptos" w:eastAsia="Aptos" w:hAnsi="Aptos" w:cs="Aptos"/>
-        </w:rPr>
-      </w:pPr>
-      <w:r>
-        <w:rPr>
-          <w:rFonts w:ascii="Aptos" w:eastAsia="Aptos" w:hAnsi="Aptos" w:cs="Aptos"/>
-        </w:rPr>
-        <w:t>When the user completes a course and earns points,</w:t>
-      </w:r>
-    </w:p>
-    <w:p>
-      <w:pPr>
-        <w:rPr>
-          <w:rFonts w:ascii="Aptos" w:eastAsia="Aptos" w:hAnsi="Aptos" w:cs="Aptos"/>
-        </w:rPr>
-      </w:pPr>
-      <w:r>
-        <w:rPr>
-          <w:rFonts w:ascii="Aptos" w:eastAsia="Aptos" w:hAnsi="Aptos" w:cs="Aptos"/>
-        </w:rPr>
-        <w:t>Then the badges page should dynamically update:</w:t>
-      </w:r>
-    </w:p>
-    <w:p>
-      <w:pPr>
-        <w:rPr>
-          <w:rFonts w:ascii="Aptos" w:eastAsia="Aptos" w:hAnsi="Aptos" w:cs="Aptos"/>
-        </w:rPr>
-      </w:pPr>
-      <w:r>
-        <w:rPr>
-          <w:rFonts w:ascii="Aptos" w:eastAsia="Aptos" w:hAnsi="Aptos" w:cs="Aptos"/>
-        </w:rPr>
-        <w:t xml:space="preserve">If the user earns enough points to unlock a new badge, it should appear </w:t>
-      </w:r>
-      <w:proofErr w:type="gramStart"/>
-      <w:r>
-        <w:rPr>
-          <w:rFonts w:ascii="Aptos" w:eastAsia="Aptos" w:hAnsi="Aptos" w:cs="Aptos"/>
-        </w:rPr>
-        <w:t>unlocked</w:t>
-      </w:r>
-      <w:proofErr w:type="gramEnd"/>
-      <w:r>
-        <w:rPr>
-          <w:rFonts w:ascii="Aptos" w:eastAsia="Aptos" w:hAnsi="Aptos" w:cs="Aptos"/>
-        </w:rPr>
-        <w:t xml:space="preserve"> and the progress bar should update.</w:t>
-      </w:r>
-    </w:p>
-    <w:p>
-      <w:pPr>
-        <w:rPr>
-          <w:rFonts w:ascii="Aptos" w:eastAsia="Aptos" w:hAnsi="Aptos" w:cs="Aptos"/>
-        </w:rPr>
-      </w:pPr>
-      <w:r>
-        <w:rPr>
-          <w:rFonts w:ascii="Aptos" w:eastAsia="Aptos" w:hAnsi="Aptos" w:cs="Aptos"/>
-        </w:rPr>
-        <w:t>The new badge should appear in its correct position in th</w:t>
-      </w:r>
-      <w:r>
-        <w:rPr>
-          <w:rFonts w:ascii="Aptos" w:eastAsia="Aptos" w:hAnsi="Aptos" w:cs="Aptos"/>
-        </w:rPr>
-        <w:t>e</w:t>
-      </w:r>
-      <w:r>
-        <w:rPr>
-          <w:rFonts w:ascii="Aptos" w:eastAsia="Aptos" w:hAnsi="Aptos" w:cs="Aptos"/>
-        </w:rPr>
-        <w:t xml:space="preserve"> grid, with the "Achieved" label replacing the "Points Required" label for that badge.</w:t>
-      </w:r>
+        <w:t>Acceptance Criteria for</w:t>
+      </w:r>
+      <w:r>
+        <w:rPr>
+          <w:rFonts w:ascii="Aptos" w:eastAsia="Aptos" w:hAnsi="Aptos" w:cs="Aptos"/>
+          <w:b/>
+          <w:bCs/>
+        </w:rPr>
+        <w:t xml:space="preserve"> Leaderboard</w:t>
+      </w:r>
+      <w:r>
+        <w:rPr>
+          <w:rFonts w:ascii="Aptos" w:eastAsia="Aptos" w:hAnsi="Aptos" w:cs="Aptos"/>
+          <w:b/>
+          <w:bCs/>
+        </w:rPr>
+        <w:t xml:space="preserve"> User Story</w:t>
+      </w:r>
+    </w:p>
+    <w:p>
+      <w:pPr>
+        <w:rPr>
+          <w:rFonts w:ascii="Aptos" w:eastAsia="Aptos" w:hAnsi="Aptos" w:cs="Aptos"/>
+          <w:b/>
+          <w:bCs/>
+          <w:lang w:val="en-SA"/>
+        </w:rPr>
+      </w:pPr>
+      <w:r>
+        <w:rPr>
+          <w:rFonts w:ascii="Aptos" w:eastAsia="Aptos" w:hAnsi="Aptos" w:cs="Aptos"/>
+          <w:b/>
+          <w:bCs/>
+          <w:lang w:val="en-SA"/>
+        </w:rPr>
+        <w:t>Scenario 1: Display Top Users on Leaderboard</w:t>
+      </w:r>
+    </w:p>
+    <w:p>
+      <w:pPr>
+        <w:rPr>
+          <w:rFonts w:ascii="Aptos" w:eastAsia="Aptos" w:hAnsi="Aptos" w:cs="Aptos"/>
+          <w:lang w:val="en-SA"/>
+        </w:rPr>
+      </w:pPr>
+      <w:r>
+        <w:rPr>
+          <w:rFonts w:ascii="Aptos" w:eastAsia="Aptos" w:hAnsi="Aptos" w:cs="Aptos"/>
+          <w:lang w:val="en-SA"/>
+        </w:rPr>
+        <w:t>Given the user is on the leaderboard page,</w:t>
+      </w:r>
+      <w:r>
+        <w:rPr>
+          <w:rFonts w:ascii="Aptos" w:eastAsia="Aptos" w:hAnsi="Aptos" w:cs="Aptos"/>
+          <w:lang w:val="en-SA"/>
+        </w:rPr>
+        <w:br/>
+        <w:t>When they view the leaderboard,</w:t>
+      </w:r>
+      <w:r>
+        <w:rPr>
+          <w:rFonts w:ascii="Aptos" w:eastAsia="Aptos" w:hAnsi="Aptos" w:cs="Aptos"/>
+          <w:lang w:val="en-SA"/>
+        </w:rPr>
+        <w:br/>
+        <w:t>Then they should see a ranked list of users based on their total points,</w:t>
+      </w:r>
+      <w:r>
+        <w:rPr>
+          <w:rFonts w:ascii="Aptos" w:eastAsia="Aptos" w:hAnsi="Aptos" w:cs="Aptos"/>
+          <w:lang w:val="en-SA"/>
+        </w:rPr>
+        <w:br/>
+        <w:t>And the top three users should have special highlight effects (e.g., gold, silver, and bronze borders).</w:t>
+      </w:r>
+    </w:p>
+    <w:p>
+      <w:pPr>
+        <w:rPr>
+          <w:rFonts w:ascii="Aptos" w:eastAsia="Aptos" w:hAnsi="Aptos" w:cs="Aptos"/>
+          <w:b/>
+          <w:bCs/>
+          <w:lang w:val="en-SA"/>
+        </w:rPr>
+      </w:pPr>
+      <w:r>
+        <w:rPr>
+          <w:rFonts w:ascii="Aptos" w:eastAsia="Aptos" w:hAnsi="Aptos" w:cs="Aptos"/>
+          <w:b/>
+          <w:bCs/>
+          <w:lang w:val="en-SA"/>
+        </w:rPr>
+        <w:t>Scenario 2: Show User’s Position in Leaderboard</w:t>
+      </w:r>
+    </w:p>
+    <w:p>
+      <w:pPr>
+        <w:rPr>
+          <w:rFonts w:ascii="Aptos" w:eastAsia="Aptos" w:hAnsi="Aptos" w:cs="Aptos"/>
+          <w:lang w:val="en-SA"/>
+        </w:rPr>
+      </w:pPr>
+      <w:r>
+        <w:rPr>
+          <w:rFonts w:ascii="Aptos" w:eastAsia="Aptos" w:hAnsi="Aptos" w:cs="Aptos"/>
+          <w:lang w:val="en-SA"/>
+        </w:rPr>
+        <w:t>Given the user is logged in,</w:t>
+      </w:r>
+      <w:r>
+        <w:rPr>
+          <w:rFonts w:ascii="Aptos" w:eastAsia="Aptos" w:hAnsi="Aptos" w:cs="Aptos"/>
+          <w:lang w:val="en-SA"/>
+        </w:rPr>
+        <w:br/>
+        <w:t>When they visit the leaderboard page,</w:t>
+      </w:r>
+      <w:r>
+        <w:rPr>
+          <w:rFonts w:ascii="Aptos" w:eastAsia="Aptos" w:hAnsi="Aptos" w:cs="Aptos"/>
+          <w:lang w:val="en-SA"/>
+        </w:rPr>
+        <w:br/>
+        <w:t>Then their rank should be displayed, even if they are not in the top 10,</w:t>
+      </w:r>
+      <w:r>
+        <w:rPr>
+          <w:rFonts w:ascii="Aptos" w:eastAsia="Aptos" w:hAnsi="Aptos" w:cs="Aptos"/>
+          <w:lang w:val="en-SA"/>
+        </w:rPr>
+        <w:br/>
+        <w:t>And the user’s position should be highlighted with a distinct background or border.</w:t>
+      </w:r>
+    </w:p>
+    <w:p>
+      <w:pPr>
+        <w:rPr>
+          <w:rFonts w:ascii="Aptos" w:eastAsia="Aptos" w:hAnsi="Aptos" w:cs="Aptos"/>
+          <w:b/>
+          <w:bCs/>
+          <w:lang w:val="en-SA"/>
+        </w:rPr>
+      </w:pPr>
+      <w:r>
+        <w:rPr>
+          <w:rFonts w:ascii="Aptos" w:eastAsia="Aptos" w:hAnsi="Aptos" w:cs="Aptos"/>
+          <w:b/>
+          <w:bCs/>
+          <w:lang w:val="en-SA"/>
+        </w:rPr>
+        <w:t>Scenario 3: Real-Time Leaderboard Updates</w:t>
+      </w:r>
+    </w:p>
+    <w:p>
+      <w:pPr>
+        <w:rPr>
+          <w:rFonts w:ascii="Aptos" w:eastAsia="Aptos" w:hAnsi="Aptos" w:cs="Aptos"/>
+          <w:lang w:val="en-SA"/>
+        </w:rPr>
+      </w:pPr>
+      <w:r>
+        <w:rPr>
+          <w:rFonts w:ascii="Aptos" w:eastAsia="Aptos" w:hAnsi="Aptos" w:cs="Aptos"/>
+          <w:lang w:val="en-SA"/>
+        </w:rPr>
+        <w:t>Given users are actively earning points,</w:t>
+      </w:r>
+      <w:r>
+        <w:rPr>
+          <w:rFonts w:ascii="Aptos" w:eastAsia="Aptos" w:hAnsi="Aptos" w:cs="Aptos"/>
+          <w:lang w:val="en-SA"/>
+        </w:rPr>
+        <w:br/>
+        <w:t>When a user completes a course or earns points,</w:t>
+      </w:r>
+      <w:r>
+        <w:rPr>
+          <w:rFonts w:ascii="Aptos" w:eastAsia="Aptos" w:hAnsi="Aptos" w:cs="Aptos"/>
+          <w:lang w:val="en-SA"/>
+        </w:rPr>
+        <w:br/>
+        <w:t>Then the leaderboard should dynamically update to reflect the new rankings,</w:t>
+      </w:r>
+      <w:r>
+        <w:rPr>
+          <w:rFonts w:ascii="Aptos" w:eastAsia="Aptos" w:hAnsi="Aptos" w:cs="Aptos"/>
+          <w:lang w:val="en-SA"/>
+        </w:rPr>
+        <w:br/>
+        <w:t>And users who move up in rank should have an animated transition effect to indicate a position change.</w:t>
+      </w:r>
+    </w:p>
+    <w:p>
+      <w:pPr>
+        <w:rPr>
+          <w:rFonts w:ascii="Aptos" w:eastAsia="Aptos" w:hAnsi="Aptos" w:cs="Aptos"/>
+          <w:lang w:val="en-SA"/>
+        </w:rPr>
+      </w:pPr>
     </w:p>
     <w:sectPr>
       <w:pgSz w:w="11906" w:h="16838"/>
@@ -2100,7 +2264,6 @@
   <w:style w:type="character" w:default="1" w:styleId="DefaultParagraphFont">
     <w:name w:val="Default Paragraph Font"/>
     <w:uiPriority w:val="1"/>
-    <w:semiHidden/>
     <w:unhideWhenUsed/>
   </w:style>
   <w:style w:type="table" w:default="1" w:styleId="TableNormal">

</xml_diff>